<commit_message>
refactor create_summary_prompt for clarity and detail
</commit_message>
<xml_diff>
--- a/example/presentation_output.docx
+++ b/example/presentation_output.docx
@@ -15,7 +15,7 @@
         <w:jc w:val="both"/>
       </w:pPr>
       <w:r>
-        <w:t>Artificial intelligence (AI) is a rapidly evolving field within computer science dedicated to the creation of intelligent systems.  This involves the development and application of various techniques, including machine learning, deep learning, and natural language processing (NLP).  The resulting AI systems find applications across a broad spectrum, from robotics and autonomous vehicles to complex decision-making processes in various industries.  A significant advancement within AI is the emergence of Large Language Models (LLMs).</w:t>
+        <w:t>Artificial intelligence (AI) is rapidly transforming our world, and at the heart of this transformation lie large language models (LLMs).  AI, broadly defined, is a branch of computer science dedicated to creating intelligent systems capable of mimicking human cognitive functions. This involves a complex interplay of machine learning, deep learning, and natural language processing (NLP).  The applications of AI are vast and varied, ranging from the development of sophisticated robotics and autonomous vehicles to the creation of advanced decision-making systems used in various industries.</w:t>
       </w:r>
     </w:p>
     <w:p>
@@ -23,7 +23,7 @@
         <w:jc w:val="both"/>
       </w:pPr>
       <w:r>
-        <w:t>LLMs are sophisticated deep learning models trained on massive datasets of text.  Their architecture, typically based on the transformer model, allows them to generate remarkably human-like text.  Prominent examples of LLMs include GPT (Generative Pre-trained Transformer), BERT (Bidirectional Encoder Representations from Transformers), and LLaMA (Large Language Model Meta AI).  The power of LLMs stems from a two-stage process: pretraining and fine-tuning.  Pretraining involves exposing the model to an enormous volume of text data, allowing it to learn the underlying patterns and structures of language.  Subsequently, fine-tuning adapts the pre-trained model to perform specific tasks, such as translation or question answering.</w:t>
+        <w:t>Within the broader field of AI, LLMs represent a significant advancement. These are deep learning models trained on massive datasets of text and code.  Their architecture, typically based on the transformer model, allows them to process and generate human-like text with remarkable fluency and coherence.  Prominent examples of LLMs include GPT (Generative Pre-trained Transformer), BERT (Bidirectional Encoder Representations from Transformers), and LLaMA (Large Language Model Meta AI).</w:t>
       </w:r>
     </w:p>
     <w:p>
@@ -31,7 +31,7 @@
         <w:jc w:val="both"/>
       </w:pPr>
       <w:r>
-        <w:t>A crucial aspect of LLM functionality is tokenization, where the input text is broken down into smaller units (tokens) for processing. This allows the model to handle and analyze the text effectively.  Furthermore, LLMs exhibit context awareness, enabling them to generate coherent and relevant text based on the input they receive.  This capability underpins their applications in diverse areas, including chatbots, machine translation, content creation, and various other natural language processing tasks.</w:t>
+        <w:t>The power of LLMs stems from a two-stage process: pretraining and fine-tuning.  Pretraining involves exposing the model to an enormous volume of text data, allowing it to learn the underlying patterns and relationships within language.  This initial training provides the model with a broad understanding of grammar, semantics, and even some aspects of world knowledge.  Fine-tuning then tailors the pre-trained model to specific tasks, such as question answering, text summarization, or machine translation.  This targeted training refines the model's performance on the desired application.</w:t>
       </w:r>
     </w:p>
     <w:p>
@@ -39,7 +39,7 @@
         <w:jc w:val="both"/>
       </w:pPr>
       <w:r>
-        <w:t>However, the development and deployment of LLMs are not without challenges.  A significant concern is the potential for bias.  Since LLMs learn from the data they are trained on, they can inadvertently inherit and perpetuate biases present in that data, leading to unfair or discriminatory outputs.  The computational resources required for training and deploying LLMs are also substantial, posing a significant barrier to entry for many researchers and organizations.  Finally, ethical considerations are paramount.  The potential for misuse, including the generation of misinformation and deepfakes, necessitates careful consideration of the societal implications of these powerful technologies.</w:t>
+        <w:t>A crucial aspect of LLM functionality is tokenization.  Before processing, the input text is broken down into smaller units, or tokens, which can be individual words, parts of words, or even sub-word units. This process allows the model to handle the complexities of language more effectively.  Furthermore, LLMs exhibit context awareness, meaning they can understand and generate text that is coherent and relevant to the preceding context. This ability is essential for creating natural-sounding conversations and generating meaningful responses.  The applications of LLMs are equally diverse, encompassing chatbots, machine translation services, content generation tools, and much more.</w:t>
       </w:r>
     </w:p>
     <w:p>
@@ -47,7 +47,23 @@
         <w:jc w:val="both"/>
       </w:pPr>
       <w:r>
-        <w:t>The transformative potential of AI and LLMs is undeniable.  They are reshaping technology and society at an unprecedented pace, offering solutions to complex problems and creating new opportunities.  However, the challenges related to bias, computational costs, and ethical concerns must be actively addressed through ongoing research and responsible development practices.  Continued efforts are crucial to ensure that these powerful technologies are used ethically and beneficially for all of humanity.</w:t>
+        <w:t>However, the development and deployment of LLMs are not without challenges.  One significant concern is bias.  Because LLMs are trained on existing data, they can inherit and perpetuate biases present in that data, leading to unfair or discriminatory outputs.  Addressing this bias requires careful curation of training data and the development of techniques to mitigate biased outcomes.  Another challenge is the substantial computational cost associated with training and deploying LLMs.  The sheer scale of the data and the complexity of the models demand significant computing resources, making them expensive to develop and operate.</w:t>
+      </w:r>
+    </w:p>
+    <w:p>
+      <w:pPr>
+        <w:jc w:val="both"/>
+      </w:pPr>
+      <w:r>
+        <w:t>Finally, ethical considerations are paramount.  The potential for misuse of LLMs, such as the generation of misinformation or the creation of deepfakes, raises serious ethical concerns.  Responsible development and deployment of LLMs require careful consideration of these ethical implications and the implementation of safeguards to prevent harmful applications.</w:t>
+      </w:r>
+    </w:p>
+    <w:p>
+      <w:pPr>
+        <w:jc w:val="both"/>
+      </w:pPr>
+      <w:r>
+        <w:t>In conclusion, AI and LLMs are transforming technology and society at an unprecedented pace.  Their potential applications are vast and transformative, but their development and deployment must be guided by a commitment to addressing the inherent challenges and ethical considerations.  Ongoing research is crucial to improve the efficiency, fairness, and safety of these powerful technologies, ensuring they are used for the benefit of humanity.</w:t>
         <w:br/>
       </w:r>
     </w:p>

</xml_diff>